<commit_message>
Before remove large file, commit changed files
Former-commit-id: 28f3daa720b7cc15673e6fa4441086ff6bb3d4ab
</commit_message>
<xml_diff>
--- a/output_files/baddoc.docx
+++ b/output_files/baddoc.docx
@@ -24,45 +24,20 @@
         <w:rPr>
           <w:lang w:val="en-US"/>
         </w:rPr>
-        <w:t>My name is thi. I like it like this. We like to dance. Yeah, this is great.</w:t>
-      </w:r>
-      <w:r>
-        <w:rPr>
-          <w:lang w:val="en-US"/>
-        </w:rPr>
-        <w:t xml:space="preserve"> s</w:t>
-      </w:r>
-      <w:r>
-        <w:rPr>
-          <w:lang w:val="en-US"/>
-        </w:rPr>
-        <w:t>y name is thi. I like it like this. We like to dance. Yeah, this is great.</w:t>
-      </w:r>
-    </w:p>
-    <w:p>
-      <w:pPr>
-        <w:rPr>
-          <w:lang w:val="en-US"/>
-        </w:rPr>
-      </w:pPr>
-      <w:r>
-        <w:rPr>
-          <w:lang w:val="en-US"/>
-        </w:rPr>
-        <w:t>My name is thi. I like it like this. We like to dance. Yeah, this is great.</w:t>
-      </w:r>
-    </w:p>
-    <w:p>
-      <w:pPr>
-        <w:rPr>
-          <w:lang w:val="en-US"/>
-        </w:rPr>
-      </w:pPr>
-      <w:r>
-        <w:rPr>
-          <w:lang w:val="en-US"/>
-        </w:rPr>
-        <w:t>My name is thi. I like it like this. We like to dance. Yeah, this is great.</w:t>
+        <w:t>My name is thi. I like it like this. We like to dance. Yeah, this is great. sy name is thi. I like it like this. We like to dance. Yeah, this is great.</w:t>
+      </w:r>
+    </w:p>
+    <w:p>
+      <w:pPr>
+        <w:rPr>
+          <w:lang w:val="en-US"/>
+        </w:rPr>
+      </w:pPr>
+      <w:r>
+        <w:rPr>
+          <w:lang w:val="en-US"/>
+        </w:rPr>
+        <w:t>My name is thi. I like it like this. We like to dance. Yeah, this is great.My name is thi. I like it like this. We like to dance. Yeah, this is great.</w:t>
       </w:r>
     </w:p>
     <w:p>

</xml_diff>